<commit_message>
added optional installation instruction for qt;
</commit_message>
<xml_diff>
--- a/GazeTracker/OpenCV mit Qt Installation.docx
+++ b/GazeTracker/OpenCV mit Qt Installation.docx
@@ -202,10 +202,7 @@
         <w:t xml:space="preserve"> </w:t>
       </w:r>
       <w:r>
-        <w:t xml:space="preserve">–&gt; </w:t>
-      </w:r>
-      <w:r>
-        <w:t>nicht sicher ob das gebraucht wird, aber ich habe „</w:t>
+        <w:t>–&gt; nicht sicher ob das gebraucht wird, aber ich habe „</w:t>
       </w:r>
       <w:proofErr w:type="spellStart"/>
       <w:r>
@@ -283,7 +280,7 @@
       <w:r>
         <w:t>(</w:t>
       </w:r>
-      <w:hyperlink r:id="rId9" w:history="1">
+      <w:hyperlink r:id="rId9" w:anchor="section-2" w:history="1">
         <w:r>
           <w:rPr>
             <w:rStyle w:val="Hyperlink"/>
@@ -422,12 +419,7 @@
       </w:r>
       <w:proofErr w:type="spellEnd"/>
       <w:r>
-        <w:t xml:space="preserve"> 5.6.0 mit dem Installer installieren. Hierbei die einfach die Defau</w:t>
-      </w:r>
-      <w:bookmarkStart w:id="0" w:name="_GoBack"/>
-      <w:bookmarkEnd w:id="0"/>
-      <w:r>
-        <w:t xml:space="preserve">lt Einstellungen verwenden. (Ich habe hierbei einige </w:t>
+        <w:t xml:space="preserve"> 5.6.0 mit dem Installer installieren. Hierbei die einfach die Default Einstellungen verwenden. (Ich habe hierbei einige </w:t>
       </w:r>
       <w:proofErr w:type="spellStart"/>
       <w:r>
@@ -534,10 +526,7 @@
       </w:r>
       <w:proofErr w:type="spellEnd"/>
       <w:r>
-        <w:t xml:space="preserve"> ohne bestimmte Einstellungen installieren</w:t>
-      </w:r>
-      <w:r>
-        <w:t xml:space="preserve"> und zur PATH Variable hinzufügen lassen.</w:t>
+        <w:t xml:space="preserve"> ohne bestimmte Einstellungen installieren und zur PATH Variable hinzufügen lassen.</w:t>
       </w:r>
     </w:p>
     <w:p>
@@ -740,10 +729,7 @@
       </w:r>
       <w:proofErr w:type="spellEnd"/>
       <w:r>
-        <w:t xml:space="preserve">: </w:t>
-      </w:r>
-      <w:r>
-        <w:t>„C:</w:t>
+        <w:t>: „C:</w:t>
       </w:r>
       <w:r>
         <w:t>/</w:t>
@@ -1175,6 +1161,44 @@
       <w:r>
         <w:t>PC neu starten damit die Variablen aktiv werden.</w:t>
       </w:r>
+    </w:p>
+    <w:p>
+      <w:pPr>
+        <w:pStyle w:val="Listenabsatz"/>
+        <w:numPr>
+          <w:ilvl w:val="0"/>
+          <w:numId w:val="2"/>
+        </w:numPr>
+      </w:pPr>
+      <w:r>
+        <w:t xml:space="preserve">OPTIONAL: In Visual Studio muss eventuell noch die </w:t>
+      </w:r>
+      <w:proofErr w:type="spellStart"/>
+      <w:r>
+        <w:t>Qt</w:t>
+      </w:r>
+      <w:proofErr w:type="spellEnd"/>
+      <w:r>
+        <w:t xml:space="preserve"> Version mit dem zugehörigen Pfad eingetragen werden, damit die </w:t>
+      </w:r>
+      <w:proofErr w:type="spellStart"/>
+      <w:r>
+        <w:t>Qt</w:t>
+      </w:r>
+      <w:proofErr w:type="spellEnd"/>
+      <w:r>
+        <w:t xml:space="preserve"> Funktionen verfügbar sind. Dazu öffnet man in Visual Studio den Menu Punkt „QT5/QT Options“. Falls hier schon die aktuellste Version eingetragen ist, muss man nichts mehr machen. Ansonsten klickt man auf „Add“ und schreibt den Versionsnamen und fügt den Pfad für den „mcsv2015_64“ Ordner ein (</w:t>
+      </w:r>
+      <w:proofErr w:type="spellStart"/>
+      <w:r>
+        <w:t>z.B</w:t>
+      </w:r>
+      <w:proofErr w:type="spellEnd"/>
+      <w:r>
+        <w:t>: C:\Qt\Qt5.6.0\5.6\msvc2015_64).</w:t>
+      </w:r>
+      <w:bookmarkStart w:id="0" w:name="_GoBack"/>
+      <w:bookmarkEnd w:id="0"/>
     </w:p>
     <w:p/>
     <w:p>

</xml_diff>